<commit_message>
add ASPC method for induced dipole convergence
git-svn-id: https://dasher.wustl.edu/subversion/tinker/trunk@73 629c0a7e-b1f9-4fd5-9be9-74e4a2903e08
</commit_message>
<xml_diff>
--- a/doc/word/license.docx
+++ b/doc/word/license.docx
@@ -1,6 +1,6 @@
 
 <file path=word/document.xml><?xml version="1.0" encoding="utf-8"?>
-<w:document xmlns:mo="http://schemas.microsoft.com/office/mac/office/2008/main" xmlns:ve="http://schemas.openxmlformats.org/markup-compatibility/2006" xmlns:mv="urn:schemas-microsoft-com:mac:vml" xmlns:o="urn:schemas-microsoft-com:office:office" xmlns:r="http://schemas.openxmlformats.org/officeDocument/2006/relationships" xmlns:m="http://schemas.openxmlformats.org/officeDocument/2006/math" xmlns:v="urn:schemas-microsoft-com:vml" xmlns:wp="http://schemas.openxmlformats.org/drawingml/2006/wordprocessingDrawing" xmlns:w10="urn:schemas-microsoft-com:office:word" xmlns:w="http://schemas.openxmlformats.org/wordprocessingml/2006/main" xmlns:wne="http://schemas.microsoft.com/office/word/2006/wordml">
+<w:document xmlns:wpc="http://schemas.microsoft.com/office/word/2010/wordprocessingCanvas" xmlns:mo="http://schemas.microsoft.com/office/mac/office/2008/main" xmlns:mc="http://schemas.openxmlformats.org/markup-compatibility/2006" xmlns:mv="urn:schemas-microsoft-com:mac:vml" xmlns:o="urn:schemas-microsoft-com:office:office" xmlns:r="http://schemas.openxmlformats.org/officeDocument/2006/relationships" xmlns:m="http://schemas.openxmlformats.org/officeDocument/2006/math" xmlns:v="urn:schemas-microsoft-com:vml" xmlns:wp14="http://schemas.microsoft.com/office/word/2010/wordprocessingDrawing" xmlns:wp="http://schemas.openxmlformats.org/drawingml/2006/wordprocessingDrawing" xmlns:w10="urn:schemas-microsoft-com:office:word" xmlns:w="http://schemas.openxmlformats.org/wordprocessingml/2006/main" xmlns:w14="http://schemas.microsoft.com/office/word/2010/wordml" xmlns:wpg="http://schemas.microsoft.com/office/word/2010/wordprocessingGroup" xmlns:wpi="http://schemas.microsoft.com/office/word/2010/wordprocessingInk" xmlns:wne="http://schemas.microsoft.com/office/word/2006/wordml" xmlns:wps="http://schemas.microsoft.com/office/word/2010/wordprocessingShape" mc:Ignorable="w14 wp14">
   <w:body>
     <w:p>
       <w:pPr>
@@ -51,6 +51,8 @@
         <w:jc w:val="center"/>
         <w:rPr>
           <w:rFonts w:ascii="Helvetica" w:hAnsi="Helvetica"/>
+          <w:sz w:val="20"/>
+          <w:szCs w:val="20"/>
         </w:rPr>
       </w:pPr>
     </w:p>
@@ -68,15 +70,24 @@
           <w:b/>
           <w:bCs/>
         </w:rPr>
-        <w:t>Version 5.0   June</w:t>
-      </w:r>
+        <w:t>Version 6.0   November 2011</w:t>
+      </w:r>
+    </w:p>
+    <w:p>
+      <w:pPr>
+        <w:widowControl/>
+        <w:jc w:val="center"/>
+        <w:rPr>
+          <w:rFonts w:ascii="Helvetica" w:hAnsi="Helvetica"/>
+        </w:rPr>
+      </w:pPr>
       <w:r>
         <w:rPr>
           <w:rFonts w:ascii="Helvetica" w:hAnsi="Helvetica" w:cs="New Century Schoolbook"/>
           <w:b/>
           <w:bCs/>
         </w:rPr>
-        <w:t xml:space="preserve"> 200</w:t>
+        <w:t>Copyright © 1990-2011</w:t>
       </w:r>
       <w:r>
         <w:rPr>
@@ -84,13 +95,71 @@
           <w:b/>
           <w:bCs/>
         </w:rPr>
-        <w:t>9</w:t>
-      </w:r>
-    </w:p>
-    <w:p>
-      <w:pPr>
-        <w:widowControl/>
-        <w:jc w:val="center"/>
+        <w:t xml:space="preserve">   Jay William Ponder</w:t>
+      </w:r>
+    </w:p>
+    <w:p>
+      <w:pPr>
+        <w:widowControl/>
+        <w:rPr>
+          <w:rFonts w:ascii="Helvetica" w:hAnsi="Helvetica"/>
+        </w:rPr>
+      </w:pPr>
+    </w:p>
+    <w:p>
+      <w:pPr>
+        <w:widowControl/>
+        <w:jc w:val="both"/>
+        <w:rPr>
+          <w:rFonts w:ascii="Helvetica" w:hAnsi="Helvetica"/>
+        </w:rPr>
+      </w:pPr>
+      <w:r>
+        <w:rPr>
+          <w:rFonts w:ascii="Helvetica" w:hAnsi="Helvetica" w:cs="New Century Schoolbook"/>
+          <w:sz w:val="20"/>
+          <w:szCs w:val="20"/>
+        </w:rPr>
+        <w:t>TINKER is a modular program p</w:t>
+      </w:r>
+      <w:bookmarkStart w:id="0" w:name="_GoBack"/>
+      <w:bookmarkEnd w:id="0"/>
+      <w:r>
+        <w:rPr>
+          <w:rFonts w:ascii="Helvetica" w:hAnsi="Helvetica" w:cs="New Century Schoolbook"/>
+          <w:sz w:val="20"/>
+          <w:szCs w:val="20"/>
+        </w:rPr>
+        <w:t xml:space="preserve">ackage for molecular mechanics-based potential energy calculations, </w:t>
+      </w:r>
+      <w:r>
+        <w:rPr>
+          <w:rFonts w:ascii="Helvetica" w:hAnsi="Helvetica" w:cs="New Century Schoolbook"/>
+          <w:sz w:val="20"/>
+          <w:szCs w:val="20"/>
+        </w:rPr>
+        <w:t xml:space="preserve">geometry optimization, </w:t>
+      </w:r>
+      <w:r>
+        <w:rPr>
+          <w:rFonts w:ascii="Helvetica" w:hAnsi="Helvetica" w:cs="New Century Schoolbook"/>
+          <w:sz w:val="20"/>
+          <w:szCs w:val="20"/>
+        </w:rPr>
+        <w:t>molecular dynamics simulation, distance geometry and structural analysis.</w:t>
+      </w:r>
+    </w:p>
+    <w:p>
+      <w:pPr>
+        <w:widowControl/>
+        <w:rPr>
+          <w:rFonts w:ascii="Helvetica" w:hAnsi="Helvetica"/>
+        </w:rPr>
+      </w:pPr>
+    </w:p>
+    <w:p>
+      <w:pPr>
+        <w:widowControl/>
         <w:rPr>
           <w:rFonts w:ascii="Helvetica" w:hAnsi="Helvetica"/>
         </w:rPr>
@@ -101,79 +170,6 @@
           <w:b/>
           <w:bCs/>
         </w:rPr>
-        <w:t>Copyright © 1990-2009</w:t>
-      </w:r>
-      <w:r>
-        <w:rPr>
-          <w:rFonts w:ascii="Helvetica" w:hAnsi="Helvetica" w:cs="New Century Schoolbook"/>
-          <w:b/>
-          <w:bCs/>
-        </w:rPr>
-        <w:t xml:space="preserve">   Jay William Ponder</w:t>
-      </w:r>
-    </w:p>
-    <w:p>
-      <w:pPr>
-        <w:widowControl/>
-        <w:rPr>
-          <w:rFonts w:ascii="Helvetica" w:hAnsi="Helvetica"/>
-        </w:rPr>
-      </w:pPr>
-    </w:p>
-    <w:p>
-      <w:pPr>
-        <w:widowControl/>
-        <w:jc w:val="both"/>
-        <w:rPr>
-          <w:rFonts w:ascii="Helvetica" w:hAnsi="Helvetica"/>
-        </w:rPr>
-      </w:pPr>
-      <w:r>
-        <w:rPr>
-          <w:rFonts w:ascii="Helvetica" w:hAnsi="Helvetica" w:cs="New Century Schoolbook"/>
-          <w:sz w:val="20"/>
-          <w:szCs w:val="20"/>
-        </w:rPr>
-        <w:t xml:space="preserve">TINKER is a modular program package for molecular mechanics-based potential energy calculations, </w:t>
-      </w:r>
-      <w:r>
-        <w:rPr>
-          <w:rFonts w:ascii="Helvetica" w:hAnsi="Helvetica" w:cs="New Century Schoolbook"/>
-          <w:sz w:val="20"/>
-          <w:szCs w:val="20"/>
-        </w:rPr>
-        <w:t xml:space="preserve">geometry optimization, </w:t>
-      </w:r>
-      <w:r>
-        <w:rPr>
-          <w:rFonts w:ascii="Helvetica" w:hAnsi="Helvetica" w:cs="New Century Schoolbook"/>
-          <w:sz w:val="20"/>
-          <w:szCs w:val="20"/>
-        </w:rPr>
-        <w:t>molecular dynamics simulation, distance geometry and structural analysis.</w:t>
-      </w:r>
-    </w:p>
-    <w:p>
-      <w:pPr>
-        <w:widowControl/>
-        <w:rPr>
-          <w:rFonts w:ascii="Helvetica" w:hAnsi="Helvetica"/>
-        </w:rPr>
-      </w:pPr>
-    </w:p>
-    <w:p>
-      <w:pPr>
-        <w:widowControl/>
-        <w:rPr>
-          <w:rFonts w:ascii="Helvetica" w:hAnsi="Helvetica"/>
-        </w:rPr>
-      </w:pPr>
-      <w:r>
-        <w:rPr>
-          <w:rFonts w:ascii="Helvetica" w:hAnsi="Helvetica" w:cs="New Century Schoolbook"/>
-          <w:b/>
-          <w:bCs/>
-        </w:rPr>
         <w:t>Selected References for the TINKER Package:</w:t>
       </w:r>
     </w:p>
@@ -182,8 +178,122 @@
         <w:widowControl/>
         <w:rPr>
           <w:rFonts w:ascii="Helvetica" w:hAnsi="Helvetica"/>
-        </w:rPr>
-      </w:pPr>
+          <w:sz w:val="20"/>
+          <w:szCs w:val="20"/>
+        </w:rPr>
+      </w:pPr>
+    </w:p>
+    <w:p>
+      <w:pPr>
+        <w:widowControl/>
+        <w:tabs>
+          <w:tab w:val="left" w:pos="1800"/>
+        </w:tabs>
+        <w:rPr>
+          <w:rFonts w:ascii="Helvetica" w:hAnsi="Helvetica" w:cs="New Century Schoolbook"/>
+          <w:sz w:val="20"/>
+          <w:szCs w:val="20"/>
+        </w:rPr>
+      </w:pPr>
+      <w:r>
+        <w:rPr>
+          <w:rFonts w:ascii="Helvetica" w:hAnsi="Helvetica" w:cs="New Century Schoolbook"/>
+          <w:sz w:val="20"/>
+          <w:szCs w:val="20"/>
+        </w:rPr>
+        <w:t xml:space="preserve">P. Ren, C. Wu and J. W. Ponder, </w:t>
+      </w:r>
+      <w:r>
+        <w:rPr>
+          <w:rFonts w:ascii="Helvetica" w:hAnsi="Helvetica" w:cs="New Century Schoolbook"/>
+          <w:i/>
+          <w:sz w:val="20"/>
+          <w:szCs w:val="20"/>
+        </w:rPr>
+        <w:t>J. Chem. Theory Comput.</w:t>
+      </w:r>
+      <w:r>
+        <w:rPr>
+          <w:rFonts w:ascii="Helvetica" w:hAnsi="Helvetica" w:cs="New Century Schoolbook"/>
+          <w:sz w:val="20"/>
+          <w:szCs w:val="20"/>
+        </w:rPr>
+        <w:t xml:space="preserve">, </w:t>
+      </w:r>
+      <w:r>
+        <w:rPr>
+          <w:rFonts w:ascii="Helvetica" w:hAnsi="Helvetica" w:cs="New Century Schoolbook"/>
+          <w:b/>
+          <w:i/>
+          <w:sz w:val="20"/>
+          <w:szCs w:val="20"/>
+        </w:rPr>
+        <w:t>7</w:t>
+      </w:r>
+      <w:r>
+        <w:rPr>
+          <w:rFonts w:ascii="Helvetica" w:hAnsi="Helvetica" w:cs="New Century Schoolbook"/>
+          <w:sz w:val="20"/>
+          <w:szCs w:val="20"/>
+        </w:rPr>
+        <w:t>, 3143-3161 (2011)</w:t>
+      </w:r>
+    </w:p>
+    <w:p>
+      <w:pPr>
+        <w:widowControl/>
+        <w:tabs>
+          <w:tab w:val="left" w:pos="1800"/>
+        </w:tabs>
+        <w:rPr>
+          <w:rFonts w:ascii="Helvetica" w:hAnsi="Helvetica" w:cs="New Century Schoolbook"/>
+          <w:sz w:val="20"/>
+          <w:szCs w:val="20"/>
+        </w:rPr>
+      </w:pPr>
+      <w:r>
+        <w:rPr>
+          <w:rFonts w:ascii="Helvetica" w:hAnsi="Helvetica" w:cs="New Century Schoolbook"/>
+          <w:sz w:val="20"/>
+          <w:szCs w:val="20"/>
+        </w:rPr>
+        <w:t xml:space="preserve">M. J. Schnieders and J. W. Ponder, </w:t>
+      </w:r>
+      <w:r>
+        <w:rPr>
+          <w:rFonts w:ascii="Helvetica" w:hAnsi="Helvetica" w:cs="New Century Schoolbook"/>
+          <w:i/>
+          <w:sz w:val="20"/>
+          <w:szCs w:val="20"/>
+        </w:rPr>
+        <w:t>J. Chem. Theory Comput.</w:t>
+      </w:r>
+      <w:r>
+        <w:rPr>
+          <w:rFonts w:ascii="Helvetica" w:hAnsi="Helvetica" w:cs="New Century Schoolbook"/>
+          <w:sz w:val="20"/>
+          <w:szCs w:val="20"/>
+        </w:rPr>
+        <w:t xml:space="preserve">, </w:t>
+      </w:r>
+      <w:r>
+        <w:rPr>
+          <w:rFonts w:ascii="Helvetica" w:hAnsi="Helvetica" w:cs="New Century Schoolbook"/>
+          <w:b/>
+          <w:i/>
+          <w:sz w:val="20"/>
+          <w:szCs w:val="20"/>
+        </w:rPr>
+        <w:t>3</w:t>
+      </w:r>
+      <w:r>
+        <w:rPr>
+          <w:rFonts w:ascii="Helvetica" w:hAnsi="Helvetica" w:cs="New Century Schoolbook"/>
+          <w:sz w:val="20"/>
+          <w:szCs w:val="20"/>
+        </w:rPr>
+        <w:t>, 2083-2097 (2007)</w:t>
+      </w:r>
     </w:p>
     <w:p>
       <w:pPr>
@@ -294,60 +404,6 @@
           <w:sz w:val="20"/>
           <w:szCs w:val="20"/>
         </w:rPr>
-        <w:t xml:space="preserve">P. Ren and J. W. Ponder, </w:t>
-      </w:r>
-      <w:r>
-        <w:rPr>
-          <w:rFonts w:ascii="Helvetica" w:hAnsi="Helvetica" w:cs="New Century Schoolbook"/>
-          <w:i/>
-          <w:sz w:val="20"/>
-          <w:szCs w:val="20"/>
-        </w:rPr>
-        <w:t>J. Comput. Chem.</w:t>
-      </w:r>
-      <w:r>
-        <w:rPr>
-          <w:rFonts w:ascii="Helvetica" w:hAnsi="Helvetica" w:cs="New Century Schoolbook"/>
-          <w:sz w:val="20"/>
-          <w:szCs w:val="20"/>
-        </w:rPr>
-        <w:t xml:space="preserve">, </w:t>
-      </w:r>
-      <w:r>
-        <w:rPr>
-          <w:rFonts w:ascii="Helvetica" w:hAnsi="Helvetica" w:cs="New Century Schoolbook"/>
-          <w:b/>
-          <w:i/>
-          <w:sz w:val="20"/>
-          <w:szCs w:val="20"/>
-        </w:rPr>
-        <w:t>23</w:t>
-      </w:r>
-      <w:r>
-        <w:rPr>
-          <w:rFonts w:ascii="Helvetica" w:hAnsi="Helvetica" w:cs="New Century Schoolbook"/>
-          <w:sz w:val="20"/>
-          <w:szCs w:val="20"/>
-        </w:rPr>
-        <w:t>, 1497-1506 (2002)</w:t>
-      </w:r>
-    </w:p>
-    <w:p>
-      <w:pPr>
-        <w:widowControl/>
-        <w:tabs>
-          <w:tab w:val="left" w:pos="1800"/>
-        </w:tabs>
-        <w:rPr>
-          <w:rFonts w:ascii="Helvetica" w:hAnsi="Helvetica"/>
-        </w:rPr>
-      </w:pPr>
-      <w:r>
-        <w:rPr>
-          <w:rFonts w:ascii="Helvetica" w:hAnsi="Helvetica" w:cs="New Century Schoolbook"/>
-          <w:sz w:val="20"/>
-          <w:szCs w:val="20"/>
-        </w:rPr>
         <w:t xml:space="preserve">R. V. Pappu, R. K. Hart and J. W. Ponder, </w:t>
       </w:r>
       <w:r>
@@ -593,6 +649,8 @@
         <w:widowControl/>
         <w:rPr>
           <w:rFonts w:ascii="Helvetica" w:hAnsi="Helvetica"/>
+          <w:sz w:val="20"/>
+          <w:szCs w:val="20"/>
         </w:rPr>
       </w:pPr>
     </w:p>
@@ -618,6 +676,8 @@
         <w:widowControl/>
         <w:rPr>
           <w:rFonts w:ascii="Helvetica" w:hAnsi="Helvetica"/>
+          <w:sz w:val="20"/>
+          <w:szCs w:val="20"/>
         </w:rPr>
       </w:pPr>
     </w:p>
@@ -1207,7 +1267,7 @@
           <w:szCs w:val="20"/>
         </w:rPr>
         <w:tab/>
-        <w:t>Biochemistry &amp; Molecular Biophysics, Box 8231</w:t>
+        <w:t>Department of Chemistry, Box 1134</w:t>
       </w:r>
     </w:p>
     <w:p>
@@ -1229,7 +1289,15 @@
           <w:szCs w:val="20"/>
         </w:rPr>
         <w:tab/>
-        <w:t>Washington University School of Medicine</w:t>
+        <w:t>Washingt</w:t>
+      </w:r>
+      <w:r>
+        <w:rPr>
+          <w:rFonts w:ascii="Helvetica" w:hAnsi="Helvetica" w:cs="New Century Schoolbook"/>
+          <w:sz w:val="20"/>
+          <w:szCs w:val="20"/>
+        </w:rPr>
+        <w:t>on University in Saint Louis</w:t>
       </w:r>
     </w:p>
     <w:p>
@@ -1251,7 +1319,7 @@
           <w:szCs w:val="20"/>
         </w:rPr>
         <w:tab/>
-        <w:t>660 South Euclid Avenue</w:t>
+        <w:t>One Brookings Drive</w:t>
       </w:r>
     </w:p>
     <w:p>
@@ -1273,20 +1341,29 @@
           <w:szCs w:val="20"/>
         </w:rPr>
         <w:tab/>
-        <w:t>St. Louis, MO  63110   U.S.A.</w:t>
+        <w:t>Saint Louis, MO  6313</w:t>
+      </w:r>
+      <w:r>
+        <w:rPr>
+          <w:rFonts w:ascii="Helvetica" w:hAnsi="Helvetica" w:cs="New Century Schoolbook"/>
+          <w:sz w:val="20"/>
+          <w:szCs w:val="20"/>
+        </w:rPr>
+        <w:t>0   U.S.A.</w:t>
       </w:r>
     </w:p>
     <w:sectPr>
       <w:type w:val="continuous"/>
       <w:pgSz w:w="12240" w:h="15840"/>
       <w:pgMar w:top="1260" w:right="1440" w:bottom="1350" w:left="1440" w:header="360" w:footer="360" w:gutter="0"/>
+      <w:cols w:space="720"/>
     </w:sectPr>
   </w:body>
 </w:document>
 </file>
 
 <file path=word/styles.xml><?xml version="1.0" encoding="utf-8"?>
-<w:styles xmlns:r="http://schemas.openxmlformats.org/officeDocument/2006/relationships" xmlns:w="http://schemas.openxmlformats.org/wordprocessingml/2006/main">
+<w:styles xmlns:mc="http://schemas.openxmlformats.org/markup-compatibility/2006" xmlns:r="http://schemas.openxmlformats.org/officeDocument/2006/relationships" xmlns:w="http://schemas.openxmlformats.org/wordprocessingml/2006/main" xmlns:w14="http://schemas.microsoft.com/office/word/2010/wordml" mc:Ignorable="w14">
   <w:docDefaults>
     <w:rPrDefault>
       <w:rPr>
@@ -1455,14 +1532,15 @@
   </w:style>
   <w:style w:type="character" w:default="1" w:styleId="DefaultParagraphFont">
     <w:name w:val="Default Paragraph Font"/>
+    <w:uiPriority w:val="1"/>
     <w:semiHidden/>
     <w:unhideWhenUsed/>
   </w:style>
   <w:style w:type="table" w:default="1" w:styleId="TableNormal">
     <w:name w:val="Normal Table"/>
+    <w:uiPriority w:val="99"/>
     <w:semiHidden/>
     <w:unhideWhenUsed/>
-    <w:qFormat/>
     <w:tblPr>
       <w:tblInd w:w="0" w:type="dxa"/>
       <w:tblCellMar>
@@ -1475,6 +1553,7 @@
   </w:style>
   <w:style w:type="numbering" w:default="1" w:styleId="NoList">
     <w:name w:val="No List"/>
+    <w:uiPriority w:val="99"/>
     <w:semiHidden/>
     <w:unhideWhenUsed/>
   </w:style>
@@ -1499,6 +1578,192 @@
         <w:tab w:val="right" w:pos="13680"/>
       </w:tabs>
     </w:pPr>
+  </w:style>
+</w:styles>
+</file>
+
+<file path=word/stylesWithEffects.xml><?xml version="1.0" encoding="utf-8"?>
+<w:styles xmlns:wpc="http://schemas.microsoft.com/office/word/2010/wordprocessingCanvas" xmlns:mo="http://schemas.microsoft.com/office/mac/office/2008/main" xmlns:mc="http://schemas.openxmlformats.org/markup-compatibility/2006" xmlns:mv="urn:schemas-microsoft-com:mac:vml" xmlns:o="urn:schemas-microsoft-com:office:office" xmlns:r="http://schemas.openxmlformats.org/officeDocument/2006/relationships" xmlns:m="http://schemas.openxmlformats.org/officeDocument/2006/math" xmlns:v="urn:schemas-microsoft-com:vml" xmlns:wp14="http://schemas.microsoft.com/office/word/2010/wordprocessingDrawing" xmlns:wp="http://schemas.openxmlformats.org/drawingml/2006/wordprocessingDrawing" xmlns:w10="urn:schemas-microsoft-com:office:word" xmlns:w="http://schemas.openxmlformats.org/wordprocessingml/2006/main" xmlns:w14="http://schemas.microsoft.com/office/word/2010/wordml" xmlns:wpg="http://schemas.microsoft.com/office/word/2010/wordprocessingGroup" xmlns:wpi="http://schemas.microsoft.com/office/word/2010/wordprocessingInk" xmlns:wne="http://schemas.microsoft.com/office/word/2006/wordml" xmlns:wps="http://schemas.microsoft.com/office/word/2010/wordprocessingShape" mc:Ignorable="w14 wp14">
+  <w:docDefaults>
+    <w:rPrDefault>
+      <w:rPr>
+        <w:rFonts w:asciiTheme="minorHAnsi" w:eastAsiaTheme="minorEastAsia" w:hAnsiTheme="minorHAnsi" w:cstheme="minorBidi"/>
+        <w:sz w:val="24"/>
+        <w:szCs w:val="24"/>
+        <w:lang w:val="en-US" w:eastAsia="ja-JP" w:bidi="ar-SA"/>
+      </w:rPr>
+    </w:rPrDefault>
+    <w:pPrDefault/>
+  </w:docDefaults>
+  <w:latentStyles w:defLockedState="0" w:defUIPriority="99" w:defSemiHidden="1" w:defUnhideWhenUsed="1" w:defQFormat="0" w:count="276">
+    <w:lsdException w:name="Normal" w:semiHidden="0" w:uiPriority="0" w:unhideWhenUsed="0" w:qFormat="1"/>
+    <w:lsdException w:name="heading 1" w:semiHidden="0" w:uiPriority="9" w:unhideWhenUsed="0" w:qFormat="1"/>
+    <w:lsdException w:name="heading 2" w:uiPriority="9" w:qFormat="1"/>
+    <w:lsdException w:name="heading 3" w:uiPriority="9" w:qFormat="1"/>
+    <w:lsdException w:name="heading 4" w:uiPriority="9" w:qFormat="1"/>
+    <w:lsdException w:name="heading 5" w:uiPriority="9" w:qFormat="1"/>
+    <w:lsdException w:name="heading 6" w:uiPriority="9" w:qFormat="1"/>
+    <w:lsdException w:name="heading 7" w:uiPriority="9" w:qFormat="1"/>
+    <w:lsdException w:name="heading 8" w:uiPriority="9" w:qFormat="1"/>
+    <w:lsdException w:name="heading 9" w:uiPriority="9" w:qFormat="1"/>
+    <w:lsdException w:name="toc 1" w:uiPriority="39"/>
+    <w:lsdException w:name="toc 2" w:uiPriority="39"/>
+    <w:lsdException w:name="toc 3" w:uiPriority="39"/>
+    <w:lsdException w:name="toc 4" w:uiPriority="39"/>
+    <w:lsdException w:name="toc 5" w:uiPriority="39"/>
+    <w:lsdException w:name="toc 6" w:uiPriority="39"/>
+    <w:lsdException w:name="toc 7" w:uiPriority="39"/>
+    <w:lsdException w:name="toc 8" w:uiPriority="39"/>
+    <w:lsdException w:name="toc 9" w:uiPriority="39"/>
+    <w:lsdException w:name="caption" w:uiPriority="35" w:qFormat="1"/>
+    <w:lsdException w:name="Title" w:semiHidden="0" w:uiPriority="10" w:unhideWhenUsed="0" w:qFormat="1"/>
+    <w:lsdException w:name="Default Paragraph Font" w:uiPriority="1"/>
+    <w:lsdException w:name="Subtitle" w:semiHidden="0" w:uiPriority="11" w:unhideWhenUsed="0" w:qFormat="1"/>
+    <w:lsdException w:name="Strong" w:semiHidden="0" w:uiPriority="22" w:unhideWhenUsed="0" w:qFormat="1"/>
+    <w:lsdException w:name="Emphasis" w:semiHidden="0" w:uiPriority="20" w:unhideWhenUsed="0" w:qFormat="1"/>
+    <w:lsdException w:name="Table Grid" w:semiHidden="0" w:uiPriority="59" w:unhideWhenUsed="0"/>
+    <w:lsdException w:name="Placeholder Text" w:unhideWhenUsed="0"/>
+    <w:lsdException w:name="No Spacing" w:semiHidden="0" w:uiPriority="1" w:unhideWhenUsed="0" w:qFormat="1"/>
+    <w:lsdException w:name="Light Shading" w:semiHidden="0" w:uiPriority="60" w:unhideWhenUsed="0"/>
+    <w:lsdException w:name="Light List" w:semiHidden="0" w:uiPriority="61" w:unhideWhenUsed="0"/>
+    <w:lsdException w:name="Light Grid" w:semiHidden="0" w:uiPriority="62" w:unhideWhenUsed="0"/>
+    <w:lsdException w:name="Medium Shading 1" w:semiHidden="0" w:uiPriority="63" w:unhideWhenUsed="0"/>
+    <w:lsdException w:name="Medium Shading 2" w:semiHidden="0" w:uiPriority="64" w:unhideWhenUsed="0"/>
+    <w:lsdException w:name="Medium List 1" w:semiHidden="0" w:uiPriority="65" w:unhideWhenUsed="0"/>
+    <w:lsdException w:name="Medium List 2" w:semiHidden="0" w:uiPriority="66" w:unhideWhenUsed="0"/>
+    <w:lsdException w:name="Medium Grid 1" w:semiHidden="0" w:uiPriority="67" w:unhideWhenUsed="0"/>
+    <w:lsdException w:name="Medium Grid 2" w:semiHidden="0" w:uiPriority="68" w:unhideWhenUsed="0"/>
+    <w:lsdException w:name="Medium Grid 3" w:semiHidden="0" w:uiPriority="69" w:unhideWhenUsed="0"/>
+    <w:lsdException w:name="Dark List" w:semiHidden="0" w:uiPriority="70" w:unhideWhenUsed="0"/>
+    <w:lsdException w:name="Colorful Shading" w:semiHidden="0" w:uiPriority="71" w:unhideWhenUsed="0"/>
+    <w:lsdException w:name="Colorful List" w:semiHidden="0" w:uiPriority="72" w:unhideWhenUsed="0"/>
+    <w:lsdException w:name="Colorful Grid" w:semiHidden="0" w:uiPriority="73" w:unhideWhenUsed="0"/>
+    <w:lsdException w:name="Light Shading Accent 1" w:semiHidden="0" w:uiPriority="60" w:unhideWhenUsed="0"/>
+    <w:lsdException w:name="Light List Accent 1" w:semiHidden="0" w:uiPriority="61" w:unhideWhenUsed="0"/>
+    <w:lsdException w:name="Light Grid Accent 1" w:semiHidden="0" w:uiPriority="62" w:unhideWhenUsed="0"/>
+    <w:lsdException w:name="Medium Shading 1 Accent 1" w:semiHidden="0" w:uiPriority="63" w:unhideWhenUsed="0"/>
+    <w:lsdException w:name="Medium Shading 2 Accent 1" w:semiHidden="0" w:uiPriority="64" w:unhideWhenUsed="0"/>
+    <w:lsdException w:name="Medium List 1 Accent 1" w:semiHidden="0" w:uiPriority="65" w:unhideWhenUsed="0"/>
+    <w:lsdException w:name="Revision" w:unhideWhenUsed="0"/>
+    <w:lsdException w:name="List Paragraph" w:semiHidden="0" w:uiPriority="34" w:unhideWhenUsed="0" w:qFormat="1"/>
+    <w:lsdException w:name="Quote" w:semiHidden="0" w:uiPriority="29" w:unhideWhenUsed="0" w:qFormat="1"/>
+    <w:lsdException w:name="Intense Quote" w:semiHidden="0" w:uiPriority="30" w:unhideWhenUsed="0" w:qFormat="1"/>
+    <w:lsdException w:name="Medium List 2 Accent 1" w:semiHidden="0" w:uiPriority="66" w:unhideWhenUsed="0"/>
+    <w:lsdException w:name="Medium Grid 1 Accent 1" w:semiHidden="0" w:uiPriority="67" w:unhideWhenUsed="0"/>
+    <w:lsdException w:name="Medium Grid 2 Accent 1" w:semiHidden="0" w:uiPriority="68" w:unhideWhenUsed="0"/>
+    <w:lsdException w:name="Medium Grid 3 Accent 1" w:semiHidden="0" w:uiPriority="69" w:unhideWhenUsed="0"/>
+    <w:lsdException w:name="Dark List Accent 1" w:semiHidden="0" w:uiPriority="70" w:unhideWhenUsed="0"/>
+    <w:lsdException w:name="Colorful Shading Accent 1" w:semiHidden="0" w:uiPriority="71" w:unhideWhenUsed="0"/>
+    <w:lsdException w:name="Colorful List Accent 1" w:semiHidden="0" w:uiPriority="72" w:unhideWhenUsed="0"/>
+    <w:lsdException w:name="Colorful Grid Accent 1" w:semiHidden="0" w:uiPriority="73" w:unhideWhenUsed="0"/>
+    <w:lsdException w:name="Light Shading Accent 2" w:semiHidden="0" w:uiPriority="60" w:unhideWhenUsed="0"/>
+    <w:lsdException w:name="Light List Accent 2" w:semiHidden="0" w:uiPriority="61" w:unhideWhenUsed="0"/>
+    <w:lsdException w:name="Light Grid Accent 2" w:semiHidden="0" w:uiPriority="62" w:unhideWhenUsed="0"/>
+    <w:lsdException w:name="Medium Shading 1 Accent 2" w:semiHidden="0" w:uiPriority="63" w:unhideWhenUsed="0"/>
+    <w:lsdException w:name="Medium Shading 2 Accent 2" w:semiHidden="0" w:uiPriority="64" w:unhideWhenUsed="0"/>
+    <w:lsdException w:name="Medium List 1 Accent 2" w:semiHidden="0" w:uiPriority="65" w:unhideWhenUsed="0"/>
+    <w:lsdException w:name="Medium List 2 Accent 2" w:semiHidden="0" w:uiPriority="66" w:unhideWhenUsed="0"/>
+    <w:lsdException w:name="Medium Grid 1 Accent 2" w:semiHidden="0" w:uiPriority="67" w:unhideWhenUsed="0"/>
+    <w:lsdException w:name="Medium Grid 2 Accent 2" w:semiHidden="0" w:uiPriority="68" w:unhideWhenUsed="0"/>
+    <w:lsdException w:name="Medium Grid 3 Accent 2" w:semiHidden="0" w:uiPriority="69" w:unhideWhenUsed="0"/>
+    <w:lsdException w:name="Dark List Accent 2" w:semiHidden="0" w:uiPriority="70" w:unhideWhenUsed="0"/>
+    <w:lsdException w:name="Colorful Shading Accent 2" w:semiHidden="0" w:uiPriority="71" w:unhideWhenUsed="0"/>
+    <w:lsdException w:name="Colorful List Accent 2" w:semiHidden="0" w:uiPriority="72" w:unhideWhenUsed="0"/>
+    <w:lsdException w:name="Colorful Grid Accent 2" w:semiHidden="0" w:uiPriority="73" w:unhideWhenUsed="0"/>
+    <w:lsdException w:name="Light Shading Accent 3" w:semiHidden="0" w:uiPriority="60" w:unhideWhenUsed="0"/>
+    <w:lsdException w:name="Light List Accent 3" w:semiHidden="0" w:uiPriority="61" w:unhideWhenUsed="0"/>
+    <w:lsdException w:name="Light Grid Accent 3" w:semiHidden="0" w:uiPriority="62" w:unhideWhenUsed="0"/>
+    <w:lsdException w:name="Medium Shading 1 Accent 3" w:semiHidden="0" w:uiPriority="63" w:unhideWhenUsed="0"/>
+    <w:lsdException w:name="Medium Shading 2 Accent 3" w:semiHidden="0" w:uiPriority="64" w:unhideWhenUsed="0"/>
+    <w:lsdException w:name="Medium List 1 Accent 3" w:semiHidden="0" w:uiPriority="65" w:unhideWhenUsed="0"/>
+    <w:lsdException w:name="Medium List 2 Accent 3" w:semiHidden="0" w:uiPriority="66" w:unhideWhenUsed="0"/>
+    <w:lsdException w:name="Medium Grid 1 Accent 3" w:semiHidden="0" w:uiPriority="67" w:unhideWhenUsed="0"/>
+    <w:lsdException w:name="Medium Grid 2 Accent 3" w:semiHidden="0" w:uiPriority="68" w:unhideWhenUsed="0"/>
+    <w:lsdException w:name="Medium Grid 3 Accent 3" w:semiHidden="0" w:uiPriority="69" w:unhideWhenUsed="0"/>
+    <w:lsdException w:name="Dark List Accent 3" w:semiHidden="0" w:uiPriority="70" w:unhideWhenUsed="0"/>
+    <w:lsdException w:name="Colorful Shading Accent 3" w:semiHidden="0" w:uiPriority="71" w:unhideWhenUsed="0"/>
+    <w:lsdException w:name="Colorful List Accent 3" w:semiHidden="0" w:uiPriority="72" w:unhideWhenUsed="0"/>
+    <w:lsdException w:name="Colorful Grid Accent 3" w:semiHidden="0" w:uiPriority="73" w:unhideWhenUsed="0"/>
+    <w:lsdException w:name="Light Shading Accent 4" w:semiHidden="0" w:uiPriority="60" w:unhideWhenUsed="0"/>
+    <w:lsdException w:name="Light List Accent 4" w:semiHidden="0" w:uiPriority="61" w:unhideWhenUsed="0"/>
+    <w:lsdException w:name="Light Grid Accent 4" w:semiHidden="0" w:uiPriority="62" w:unhideWhenUsed="0"/>
+    <w:lsdException w:name="Medium Shading 1 Accent 4" w:semiHidden="0" w:uiPriority="63" w:unhideWhenUsed="0"/>
+    <w:lsdException w:name="Medium Shading 2 Accent 4" w:semiHidden="0" w:uiPriority="64" w:unhideWhenUsed="0"/>
+    <w:lsdException w:name="Medium List 1 Accent 4" w:semiHidden="0" w:uiPriority="65" w:unhideWhenUsed="0"/>
+    <w:lsdException w:name="Medium List 2 Accent 4" w:semiHidden="0" w:uiPriority="66" w:unhideWhenUsed="0"/>
+    <w:lsdException w:name="Medium Grid 1 Accent 4" w:semiHidden="0" w:uiPriority="67" w:unhideWhenUsed="0"/>
+    <w:lsdException w:name="Medium Grid 2 Accent 4" w:semiHidden="0" w:uiPriority="68" w:unhideWhenUsed="0"/>
+    <w:lsdException w:name="Medium Grid 3 Accent 4" w:semiHidden="0" w:uiPriority="69" w:unhideWhenUsed="0"/>
+    <w:lsdException w:name="Dark List Accent 4" w:semiHidden="0" w:uiPriority="70" w:unhideWhenUsed="0"/>
+    <w:lsdException w:name="Colorful Shading Accent 4" w:semiHidden="0" w:uiPriority="71" w:unhideWhenUsed="0"/>
+    <w:lsdException w:name="Colorful List Accent 4" w:semiHidden="0" w:uiPriority="72" w:unhideWhenUsed="0"/>
+    <w:lsdException w:name="Colorful Grid Accent 4" w:semiHidden="0" w:uiPriority="73" w:unhideWhenUsed="0"/>
+    <w:lsdException w:name="Light Shading Accent 5" w:semiHidden="0" w:uiPriority="60" w:unhideWhenUsed="0"/>
+    <w:lsdException w:name="Light List Accent 5" w:semiHidden="0" w:uiPriority="61" w:unhideWhenUsed="0"/>
+    <w:lsdException w:name="Light Grid Accent 5" w:semiHidden="0" w:uiPriority="62" w:unhideWhenUsed="0"/>
+    <w:lsdException w:name="Medium Shading 1 Accent 5" w:semiHidden="0" w:uiPriority="63" w:unhideWhenUsed="0"/>
+    <w:lsdException w:name="Medium Shading 2 Accent 5" w:semiHidden="0" w:uiPriority="64" w:unhideWhenUsed="0"/>
+    <w:lsdException w:name="Medium List 1 Accent 5" w:semiHidden="0" w:uiPriority="65" w:unhideWhenUsed="0"/>
+    <w:lsdException w:name="Medium List 2 Accent 5" w:semiHidden="0" w:uiPriority="66" w:unhideWhenUsed="0"/>
+    <w:lsdException w:name="Medium Grid 1 Accent 5" w:semiHidden="0" w:uiPriority="67" w:unhideWhenUsed="0"/>
+    <w:lsdException w:name="Medium Grid 2 Accent 5" w:semiHidden="0" w:uiPriority="68" w:unhideWhenUsed="0"/>
+    <w:lsdException w:name="Medium Grid 3 Accent 5" w:semiHidden="0" w:uiPriority="69" w:unhideWhenUsed="0"/>
+    <w:lsdException w:name="Dark List Accent 5" w:semiHidden="0" w:uiPriority="70" w:unhideWhenUsed="0"/>
+    <w:lsdException w:name="Colorful Shading Accent 5" w:semiHidden="0" w:uiPriority="71" w:unhideWhenUsed="0"/>
+    <w:lsdException w:name="Colorful List Accent 5" w:semiHidden="0" w:uiPriority="72" w:unhideWhenUsed="0"/>
+    <w:lsdException w:name="Colorful Grid Accent 5" w:semiHidden="0" w:uiPriority="73" w:unhideWhenUsed="0"/>
+    <w:lsdException w:name="Light Shading Accent 6" w:semiHidden="0" w:uiPriority="60" w:unhideWhenUsed="0"/>
+    <w:lsdException w:name="Light List Accent 6" w:semiHidden="0" w:uiPriority="61" w:unhideWhenUsed="0"/>
+    <w:lsdException w:name="Light Grid Accent 6" w:semiHidden="0" w:uiPriority="62" w:unhideWhenUsed="0"/>
+    <w:lsdException w:name="Medium Shading 1 Accent 6" w:semiHidden="0" w:uiPriority="63" w:unhideWhenUsed="0"/>
+    <w:lsdException w:name="Medium Shading 2 Accent 6" w:semiHidden="0" w:uiPriority="64" w:unhideWhenUsed="0"/>
+    <w:lsdException w:name="Medium List 1 Accent 6" w:semiHidden="0" w:uiPriority="65" w:unhideWhenUsed="0"/>
+    <w:lsdException w:name="Medium List 2 Accent 6" w:semiHidden="0" w:uiPriority="66" w:unhideWhenUsed="0"/>
+    <w:lsdException w:name="Medium Grid 1 Accent 6" w:semiHidden="0" w:uiPriority="67" w:unhideWhenUsed="0"/>
+    <w:lsdException w:name="Medium Grid 2 Accent 6" w:semiHidden="0" w:uiPriority="68" w:unhideWhenUsed="0"/>
+    <w:lsdException w:name="Medium Grid 3 Accent 6" w:semiHidden="0" w:uiPriority="69" w:unhideWhenUsed="0"/>
+    <w:lsdException w:name="Dark List Accent 6" w:semiHidden="0" w:uiPriority="70" w:unhideWhenUsed="0"/>
+    <w:lsdException w:name="Colorful Shading Accent 6" w:semiHidden="0" w:uiPriority="71" w:unhideWhenUsed="0"/>
+    <w:lsdException w:name="Colorful List Accent 6" w:semiHidden="0" w:uiPriority="72" w:unhideWhenUsed="0"/>
+    <w:lsdException w:name="Colorful Grid Accent 6" w:semiHidden="0" w:uiPriority="73" w:unhideWhenUsed="0"/>
+    <w:lsdException w:name="Subtle Emphasis" w:semiHidden="0" w:uiPriority="19" w:unhideWhenUsed="0" w:qFormat="1"/>
+    <w:lsdException w:name="Intense Emphasis" w:semiHidden="0" w:uiPriority="21" w:unhideWhenUsed="0" w:qFormat="1"/>
+    <w:lsdException w:name="Subtle Reference" w:semiHidden="0" w:uiPriority="31" w:unhideWhenUsed="0" w:qFormat="1"/>
+    <w:lsdException w:name="Intense Reference" w:semiHidden="0" w:uiPriority="32" w:unhideWhenUsed="0" w:qFormat="1"/>
+    <w:lsdException w:name="Book Title" w:semiHidden="0" w:uiPriority="33" w:unhideWhenUsed="0" w:qFormat="1"/>
+    <w:lsdException w:name="Bibliography" w:uiPriority="37"/>
+    <w:lsdException w:name="TOC Heading" w:uiPriority="39" w:qFormat="1"/>
+  </w:latentStyles>
+  <w:style w:type="paragraph" w:default="1" w:styleId="Normal">
+    <w:name w:val="Normal"/>
+    <w:qFormat/>
+  </w:style>
+  <w:style w:type="character" w:default="1" w:styleId="DefaultParagraphFont">
+    <w:name w:val="Default Paragraph Font"/>
+    <w:uiPriority w:val="1"/>
+    <w:semiHidden/>
+    <w:unhideWhenUsed/>
+  </w:style>
+  <w:style w:type="table" w:default="1" w:styleId="TableNormal">
+    <w:name w:val="Normal Table"/>
+    <w:uiPriority w:val="99"/>
+    <w:semiHidden/>
+    <w:unhideWhenUsed/>
+    <w:tblPr>
+      <w:tblInd w:w="0" w:type="dxa"/>
+      <w:tblCellMar>
+        <w:top w:w="0" w:type="dxa"/>
+        <w:left w:w="108" w:type="dxa"/>
+        <w:bottom w:w="0" w:type="dxa"/>
+        <w:right w:w="108" w:type="dxa"/>
+      </w:tblCellMar>
+    </w:tblPr>
+  </w:style>
+  <w:style w:type="numbering" w:default="1" w:styleId="NoList">
+    <w:name w:val="No List"/>
+    <w:uiPriority w:val="99"/>
+    <w:semiHidden/>
+    <w:unhideWhenUsed/>
   </w:style>
 </w:styles>
 </file>

</xml_diff>

<commit_message>
fixed bug in POTENTIAL for chiral center multipoles
git-svn-id: https://dasher.wustl.edu/subversion/tinker/trunk@76 629c0a7e-b1f9-4fd5-9be9-74e4a2903e08
</commit_message>
<xml_diff>
--- a/doc/word/license.docx
+++ b/doc/word/license.docx
@@ -70,67 +70,67 @@
           <w:b/>
           <w:bCs/>
         </w:rPr>
-        <w:t>Version 6.0   November 2011</w:t>
-      </w:r>
-    </w:p>
-    <w:p>
-      <w:pPr>
-        <w:widowControl/>
-        <w:jc w:val="center"/>
-        <w:rPr>
-          <w:rFonts w:ascii="Helvetica" w:hAnsi="Helvetica"/>
-        </w:rPr>
-      </w:pPr>
-      <w:r>
-        <w:rPr>
-          <w:rFonts w:ascii="Helvetica" w:hAnsi="Helvetica" w:cs="New Century Schoolbook"/>
-          <w:b/>
-          <w:bCs/>
-        </w:rPr>
-        <w:t>Copyright © 1990-2011</w:t>
-      </w:r>
-      <w:r>
-        <w:rPr>
-          <w:rFonts w:ascii="Helvetica" w:hAnsi="Helvetica" w:cs="New Century Schoolbook"/>
-          <w:b/>
-          <w:bCs/>
-        </w:rPr>
-        <w:t xml:space="preserve">   Jay William Ponder</w:t>
-      </w:r>
-    </w:p>
-    <w:p>
-      <w:pPr>
-        <w:widowControl/>
-        <w:rPr>
-          <w:rFonts w:ascii="Helvetica" w:hAnsi="Helvetica"/>
-        </w:rPr>
-      </w:pPr>
-    </w:p>
-    <w:p>
-      <w:pPr>
-        <w:widowControl/>
-        <w:jc w:val="both"/>
-        <w:rPr>
-          <w:rFonts w:ascii="Helvetica" w:hAnsi="Helvetica"/>
-        </w:rPr>
-      </w:pPr>
-      <w:r>
-        <w:rPr>
-          <w:rFonts w:ascii="Helvetica" w:hAnsi="Helvetica" w:cs="New Century Schoolbook"/>
-          <w:sz w:val="20"/>
-          <w:szCs w:val="20"/>
-        </w:rPr>
-        <w:t>TINKER is a modular program p</w:t>
+        <w:t>Version 6.0   Octo</w:t>
       </w:r>
       <w:bookmarkStart w:id="0" w:name="_GoBack"/>
       <w:bookmarkEnd w:id="0"/>
       <w:r>
         <w:rPr>
           <w:rFonts w:ascii="Helvetica" w:hAnsi="Helvetica" w:cs="New Century Schoolbook"/>
-          <w:sz w:val="20"/>
-          <w:szCs w:val="20"/>
-        </w:rPr>
-        <w:t xml:space="preserve">ackage for molecular mechanics-based potential energy calculations, </w:t>
+          <w:b/>
+          <w:bCs/>
+        </w:rPr>
+        <w:t>ber 2011</w:t>
+      </w:r>
+    </w:p>
+    <w:p>
+      <w:pPr>
+        <w:widowControl/>
+        <w:jc w:val="center"/>
+        <w:rPr>
+          <w:rFonts w:ascii="Helvetica" w:hAnsi="Helvetica"/>
+        </w:rPr>
+      </w:pPr>
+      <w:r>
+        <w:rPr>
+          <w:rFonts w:ascii="Helvetica" w:hAnsi="Helvetica" w:cs="New Century Schoolbook"/>
+          <w:b/>
+          <w:bCs/>
+        </w:rPr>
+        <w:t>Copyright © 1990-2011</w:t>
+      </w:r>
+      <w:r>
+        <w:rPr>
+          <w:rFonts w:ascii="Helvetica" w:hAnsi="Helvetica" w:cs="New Century Schoolbook"/>
+          <w:b/>
+          <w:bCs/>
+        </w:rPr>
+        <w:t xml:space="preserve">   Jay William Ponder</w:t>
+      </w:r>
+    </w:p>
+    <w:p>
+      <w:pPr>
+        <w:widowControl/>
+        <w:rPr>
+          <w:rFonts w:ascii="Helvetica" w:hAnsi="Helvetica"/>
+        </w:rPr>
+      </w:pPr>
+    </w:p>
+    <w:p>
+      <w:pPr>
+        <w:widowControl/>
+        <w:jc w:val="both"/>
+        <w:rPr>
+          <w:rFonts w:ascii="Helvetica" w:hAnsi="Helvetica"/>
+        </w:rPr>
+      </w:pPr>
+      <w:r>
+        <w:rPr>
+          <w:rFonts w:ascii="Helvetica" w:hAnsi="Helvetica" w:cs="New Century Schoolbook"/>
+          <w:sz w:val="20"/>
+          <w:szCs w:val="20"/>
+        </w:rPr>
+        <w:t xml:space="preserve">TINKER is a modular program package for molecular mechanics-based potential energy calculations, </w:t>
       </w:r>
       <w:r>
         <w:rPr>

</xml_diff>

<commit_message>
remove old FFTW version
git-svn-id: https://dasher.wustl.edu/subversion/tinker/trunk@108 629c0a7e-b1f9-4fd5-9be9-74e4a2903e08
</commit_message>
<xml_diff>
--- a/doc/word/license.docx
+++ b/doc/word/license.docx
@@ -70,8 +70,41 @@
           <w:b/>
           <w:bCs/>
         </w:rPr>
-        <w:t>Version 6.0   Octo</w:t>
-      </w:r>
+        <w:t>Version 6.2</w:t>
+      </w:r>
+      <w:r>
+        <w:rPr>
+          <w:rFonts w:ascii="Helvetica" w:hAnsi="Helvetica" w:cs="New Century Schoolbook"/>
+          <w:b/>
+          <w:bCs/>
+        </w:rPr>
+        <w:t xml:space="preserve">   February</w:t>
+      </w:r>
+      <w:r>
+        <w:rPr>
+          <w:rFonts w:ascii="Helvetica" w:hAnsi="Helvetica" w:cs="New Century Schoolbook"/>
+          <w:b/>
+          <w:bCs/>
+        </w:rPr>
+        <w:t xml:space="preserve"> 201</w:t>
+      </w:r>
+      <w:r>
+        <w:rPr>
+          <w:rFonts w:ascii="Helvetica" w:hAnsi="Helvetica" w:cs="New Century Schoolbook"/>
+          <w:b/>
+          <w:bCs/>
+        </w:rPr>
+        <w:t>3</w:t>
+      </w:r>
+    </w:p>
+    <w:p>
+      <w:pPr>
+        <w:widowControl/>
+        <w:jc w:val="center"/>
+        <w:rPr>
+          <w:rFonts w:ascii="Helvetica" w:hAnsi="Helvetica"/>
+        </w:rPr>
+      </w:pPr>
       <w:bookmarkStart w:id="0" w:name="_GoBack"/>
       <w:bookmarkEnd w:id="0"/>
       <w:r>
@@ -80,24 +113,7 @@
           <w:b/>
           <w:bCs/>
         </w:rPr>
-        <w:t>ber 2011</w:t>
-      </w:r>
-    </w:p>
-    <w:p>
-      <w:pPr>
-        <w:widowControl/>
-        <w:jc w:val="center"/>
-        <w:rPr>
-          <w:rFonts w:ascii="Helvetica" w:hAnsi="Helvetica"/>
-        </w:rPr>
-      </w:pPr>
-      <w:r>
-        <w:rPr>
-          <w:rFonts w:ascii="Helvetica" w:hAnsi="Helvetica" w:cs="New Century Schoolbook"/>
-          <w:b/>
-          <w:bCs/>
-        </w:rPr>
-        <w:t>Copyright © 1990-2011</w:t>
+        <w:t>Copyright © 1990-2013</w:t>
       </w:r>
       <w:r>
         <w:rPr>

</xml_diff>